<commit_message>
V0R1: Layout base y estilización de cabecera
</commit_message>
<xml_diff>
--- a/Arquitectura CSS - Descomplicando los problemas.docx
+++ b/Arquitectura CSS - Descomplicando los problemas.docx
@@ -7,15 +7,7 @@
         <w:pStyle w:val="Ttulo1"/>
       </w:pPr>
       <w:r>
-        <w:t xml:space="preserve">Arquitectura CSS: </w:t>
-      </w:r>
-      <w:proofErr w:type="spellStart"/>
-      <w:r>
-        <w:t>Descomplicando</w:t>
-      </w:r>
-      <w:proofErr w:type="spellEnd"/>
-      <w:r>
-        <w:t xml:space="preserve"> los problemas</w:t>
+        <w:t>Arquitectura CSS: Descomplicando los problemas</w:t>
       </w:r>
     </w:p>
     <w:p>
@@ -30,27 +22,287 @@
         <w:t>Conclusión 1:</w:t>
       </w:r>
       <w:r>
+        <w:t xml:space="preserve"> Layout base y estilización de cabecera</w:t>
+      </w:r>
+    </w:p>
+    <w:p>
+      <w:pPr>
+        <w:pStyle w:val="Prrafodelista"/>
+        <w:numPr>
+          <w:ilvl w:val="0"/>
+          <w:numId w:val="2"/>
+        </w:numPr>
+      </w:pPr>
+      <w:r>
+        <w:t>Utilizar selectores CSS más sencillos;</w:t>
+      </w:r>
+    </w:p>
+    <w:p>
+      <w:pPr>
+        <w:pStyle w:val="Prrafodelista"/>
+        <w:numPr>
+          <w:ilvl w:val="0"/>
+          <w:numId w:val="2"/>
+        </w:numPr>
+      </w:pPr>
+      <w:r>
+        <w:t>Organizar y estructurar los archivos css del proyecto;</w:t>
+      </w:r>
+    </w:p>
+    <w:p>
+      <w:pPr>
+        <w:pStyle w:val="Prrafodelista"/>
+        <w:numPr>
+          <w:ilvl w:val="0"/>
+          <w:numId w:val="2"/>
+        </w:numPr>
+      </w:pPr>
+      <w:r>
+        <w:t>Metodología de Diseño Atómico.</w:t>
+      </w:r>
+    </w:p>
+    <w:p>
+      <w:pPr>
+        <w:pStyle w:val="Ttulo2"/>
+        <w:numPr>
+          <w:ilvl w:val="0"/>
+          <w:numId w:val="1"/>
+        </w:numPr>
+      </w:pPr>
+      <w:r>
+        <w:t>Conclusión 2:</w:t>
+      </w:r>
+      <w:r>
+        <w:t xml:space="preserve"> Estilización del banner y sobre</w:t>
+      </w:r>
+    </w:p>
+    <w:p>
+      <w:pPr>
+        <w:pStyle w:val="Prrafodelista"/>
+        <w:numPr>
+          <w:ilvl w:val="0"/>
+          <w:numId w:val="3"/>
+        </w:numPr>
+      </w:pPr>
+      <w:r>
+        <w:t>Un estándar para nombrar clases CSS;</w:t>
+      </w:r>
+    </w:p>
+    <w:p>
+      <w:pPr>
+        <w:pStyle w:val="Prrafodelista"/>
+        <w:numPr>
+          <w:ilvl w:val="0"/>
+          <w:numId w:val="3"/>
+        </w:numPr>
+      </w:pPr>
+      <w:r>
+        <w:t>Conocemos la metodología BEM.</w:t>
+      </w:r>
+    </w:p>
+    <w:p>
+      <w:pPr>
+        <w:pStyle w:val="Ttulo2"/>
+        <w:numPr>
+          <w:ilvl w:val="0"/>
+          <w:numId w:val="1"/>
+        </w:numPr>
+      </w:pPr>
+      <w:r>
+        <w:t>Conclusión 3:</w:t>
+      </w:r>
+      <w:r>
+        <w:t xml:space="preserve"> Estilización de las recetas</w:t>
+      </w:r>
+    </w:p>
+    <w:p>
+      <w:pPr>
+        <w:pStyle w:val="Prrafodelista"/>
+        <w:numPr>
+          <w:ilvl w:val="0"/>
+          <w:numId w:val="4"/>
+        </w:numPr>
+      </w:pPr>
+      <w:r>
+        <w:t>Organización y estructura de archivos .css;</w:t>
+      </w:r>
+    </w:p>
+    <w:p>
+      <w:pPr>
+        <w:pStyle w:val="Prrafodelista"/>
+        <w:numPr>
+          <w:ilvl w:val="0"/>
+          <w:numId w:val="4"/>
+        </w:numPr>
+      </w:pPr>
+      <w:r>
+        <w:t>Separación de responsabilidades;</w:t>
+      </w:r>
+    </w:p>
+    <w:p>
+      <w:pPr>
+        <w:pStyle w:val="Prrafodelista"/>
+        <w:numPr>
+          <w:ilvl w:val="0"/>
+          <w:numId w:val="4"/>
+        </w:numPr>
+      </w:pPr>
+      <w:r>
+        <w:t>Para crear y mantener archivos más pequeños.</w:t>
+      </w:r>
+    </w:p>
+    <w:p>
+      <w:pPr>
+        <w:pStyle w:val="Ttulo2"/>
+        <w:numPr>
+          <w:ilvl w:val="0"/>
+          <w:numId w:val="1"/>
+        </w:numPr>
+      </w:pPr>
+      <w:r>
+        <w:t>Conclusión 4:</w:t>
+      </w:r>
+      <w:r>
+        <w:t xml:space="preserve"> Estilización del quienes somos</w:t>
+      </w:r>
+    </w:p>
+    <w:p>
+      <w:pPr>
+        <w:pStyle w:val="Prrafodelista"/>
+        <w:numPr>
+          <w:ilvl w:val="0"/>
+          <w:numId w:val="5"/>
+        </w:numPr>
+      </w:pPr>
+      <w:r>
+        <w:t>Las imágenes ilustrativas deben estar referenciadas en nuestros archivos .css;</w:t>
+      </w:r>
+    </w:p>
+    <w:p>
+      <w:pPr>
+        <w:pStyle w:val="Prrafodelista"/>
+        <w:numPr>
+          <w:ilvl w:val="0"/>
+          <w:numId w:val="5"/>
+        </w:numPr>
+      </w:pPr>
+      <w:r>
+        <w:t>Mejores prácticas con la importación de imágenes;</w:t>
+      </w:r>
+    </w:p>
+    <w:p>
+      <w:pPr>
+        <w:pStyle w:val="Prrafodelista"/>
+        <w:numPr>
+          <w:ilvl w:val="0"/>
+          <w:numId w:val="5"/>
+        </w:numPr>
+      </w:pPr>
+      <w:r>
+        <w:t>Mantener estilos en archivos de estilos.</w:t>
+      </w:r>
+    </w:p>
+    <w:p>
+      <w:pPr>
+        <w:pStyle w:val="Ttulo2"/>
+        <w:numPr>
+          <w:ilvl w:val="0"/>
+          <w:numId w:val="1"/>
+        </w:numPr>
+      </w:pPr>
+      <w:r>
+        <w:t>Conclusión 5:</w:t>
+      </w:r>
+      <w:r>
+        <w:t xml:space="preserve"> Estilización del pie de página responsividad</w:t>
+      </w:r>
+    </w:p>
+    <w:p>
+      <w:pPr>
+        <w:pStyle w:val="Prrafodelista"/>
+        <w:numPr>
+          <w:ilvl w:val="0"/>
+          <w:numId w:val="6"/>
+        </w:numPr>
+      </w:pPr>
+      <w:r>
+        <w:t>Hacer que un sitio web sea receptivo;</w:t>
+      </w:r>
+    </w:p>
+    <w:p>
+      <w:pPr>
+        <w:pStyle w:val="Prrafodelista"/>
+        <w:numPr>
+          <w:ilvl w:val="0"/>
+          <w:numId w:val="6"/>
+        </w:numPr>
+      </w:pPr>
+      <w:r>
+        <w:t>Cómo configurar la adaptación del sitio a diferentes tamaños de pantalla.</w:t>
+      </w:r>
+    </w:p>
+    <w:p>
+      <w:pPr>
+        <w:pStyle w:val="Ttulo2"/>
+        <w:numPr>
+          <w:ilvl w:val="0"/>
+          <w:numId w:val="1"/>
+        </w:numPr>
+      </w:pPr>
+      <w:r>
+        <w:t xml:space="preserve">Anexos: </w:t>
+      </w:r>
+    </w:p>
+    <w:p>
+      <w:pPr>
+        <w:pStyle w:val="Prrafodelista"/>
+        <w:numPr>
+          <w:ilvl w:val="0"/>
+          <w:numId w:val="7"/>
+        </w:numPr>
+      </w:pPr>
+      <w:hyperlink r:id="rId5" w:history="1">
+        <w:r>
+          <w:rPr>
+            <w:rStyle w:val="Hipervnculo"/>
+          </w:rPr>
+          <w:t>https://www.figma.com/file/ZIZuMVCGh6cE3UQvTbFsuj/alura-bootstrap?node-id=0%3A1</w:t>
+        </w:r>
+      </w:hyperlink>
+      <w:r>
         <w:t xml:space="preserve"> </w:t>
       </w:r>
-      <w:proofErr w:type="spellStart"/>
-      <w:r>
-        <w:t>Layout</w:t>
-      </w:r>
-      <w:proofErr w:type="spellEnd"/>
-      <w:r>
-        <w:t xml:space="preserve"> base y estilización de cabecera</w:t>
-      </w:r>
     </w:p>
     <w:p>
       <w:pPr>
         <w:pStyle w:val="Prrafodelista"/>
         <w:numPr>
           <w:ilvl w:val="0"/>
-          <w:numId w:val="2"/>
-        </w:numPr>
-      </w:pPr>
-      <w:r>
-        <w:t>Utilizar selectores CSS más sencillos;</w:t>
+          <w:numId w:val="7"/>
+        </w:numPr>
+      </w:pPr>
+      <w:hyperlink r:id="rId6" w:history="1">
+        <w:r>
+          <w:rPr>
+            <w:rStyle w:val="Hipervnculo"/>
+          </w:rPr>
+          <w:t>https://bradfrost.com/blog/post/atomic-web-design/</w:t>
+        </w:r>
+      </w:hyperlink>
+      <w:r>
+        <w:t xml:space="preserve"> </w:t>
+      </w:r>
+    </w:p>
+    <w:p>
+      <w:pPr>
+        <w:pStyle w:val="Ttulo2"/>
+        <w:numPr>
+          <w:ilvl w:val="0"/>
+          <w:numId w:val="1"/>
+        </w:numPr>
+      </w:pPr>
+      <w:r>
+        <w:t xml:space="preserve">Código: </w:t>
       </w:r>
     </w:p>
     <w:p>
@@ -58,19 +310,11 @@
         <w:pStyle w:val="Prrafodelista"/>
         <w:numPr>
           <w:ilvl w:val="0"/>
-          <w:numId w:val="2"/>
-        </w:numPr>
-      </w:pPr>
-      <w:r>
-        <w:t xml:space="preserve">Organizar y estructurar los archivos </w:t>
-      </w:r>
-      <w:proofErr w:type="spellStart"/>
-      <w:r>
-        <w:t>css</w:t>
-      </w:r>
-      <w:proofErr w:type="spellEnd"/>
-      <w:r>
-        <w:t xml:space="preserve"> del proyecto;</w:t>
+          <w:numId w:val="7"/>
+        </w:numPr>
+      </w:pPr>
+      <w:r>
+        <w:t>.menu-link:hover{  text-decoration: underline;</w:t>
       </w:r>
     </w:p>
     <w:p>
@@ -78,11 +322,11 @@
         <w:pStyle w:val="Prrafodelista"/>
         <w:numPr>
           <w:ilvl w:val="0"/>
-          <w:numId w:val="2"/>
-        </w:numPr>
-      </w:pPr>
-      <w:r>
-        <w:t>Metodología de Diseño Atómico.</w:t>
+          <w:numId w:val="7"/>
+        </w:numPr>
+      </w:pPr>
+      <w:r>
+        <w:t>text-transform: lowercase;</w:t>
       </w:r>
     </w:p>
     <w:p>
@@ -94,19 +338,7 @@
         </w:numPr>
       </w:pPr>
       <w:r>
-        <w:t xml:space="preserve">Conclusión </w:t>
-      </w:r>
-      <w:r>
-        <w:t>2</w:t>
-      </w:r>
-      <w:r>
-        <w:t>:</w:t>
-      </w:r>
-      <w:r>
-        <w:t xml:space="preserve"> </w:t>
-      </w:r>
-      <w:r>
-        <w:t>Estilización del banner y sobre</w:t>
+        <w:t>Vocabulario:</w:t>
       </w:r>
     </w:p>
     <w:p>
@@ -114,282 +346,12 @@
         <w:pStyle w:val="Prrafodelista"/>
         <w:numPr>
           <w:ilvl w:val="0"/>
-          <w:numId w:val="3"/>
-        </w:numPr>
-      </w:pPr>
-      <w:r>
-        <w:t>Un estándar para nombrar clases CSS;</w:t>
-      </w:r>
-    </w:p>
-    <w:p>
-      <w:pPr>
-        <w:pStyle w:val="Prrafodelista"/>
-        <w:numPr>
-          <w:ilvl w:val="0"/>
-          <w:numId w:val="3"/>
-        </w:numPr>
-      </w:pPr>
-      <w:r>
-        <w:t>Conocemos la metodología BEM.</w:t>
-      </w:r>
-    </w:p>
-    <w:p>
-      <w:pPr>
-        <w:pStyle w:val="Ttulo2"/>
-        <w:numPr>
-          <w:ilvl w:val="0"/>
-          <w:numId w:val="1"/>
-        </w:numPr>
-      </w:pPr>
-      <w:r>
-        <w:t xml:space="preserve">Conclusión </w:t>
-      </w:r>
-      <w:r>
-        <w:t>3</w:t>
-      </w:r>
-      <w:r>
-        <w:t>:</w:t>
-      </w:r>
-      <w:r>
-        <w:t xml:space="preserve"> </w:t>
-      </w:r>
-      <w:r>
-        <w:t>Estilización de las recetas</w:t>
-      </w:r>
-    </w:p>
-    <w:p>
-      <w:pPr>
-        <w:pStyle w:val="Prrafodelista"/>
-        <w:numPr>
-          <w:ilvl w:val="0"/>
-          <w:numId w:val="4"/>
-        </w:numPr>
-      </w:pPr>
-      <w:r>
-        <w:t>Organización y estructura de archivos .</w:t>
-      </w:r>
-      <w:proofErr w:type="spellStart"/>
-      <w:r>
-        <w:t>css</w:t>
-      </w:r>
-      <w:proofErr w:type="spellEnd"/>
-      <w:r>
-        <w:t>;</w:t>
-      </w:r>
-    </w:p>
-    <w:p>
-      <w:pPr>
-        <w:pStyle w:val="Prrafodelista"/>
-        <w:numPr>
-          <w:ilvl w:val="0"/>
-          <w:numId w:val="4"/>
-        </w:numPr>
-      </w:pPr>
-      <w:r>
-        <w:t>Separación de responsabilidades;</w:t>
-      </w:r>
-    </w:p>
-    <w:p>
-      <w:pPr>
-        <w:pStyle w:val="Prrafodelista"/>
-        <w:numPr>
-          <w:ilvl w:val="0"/>
-          <w:numId w:val="4"/>
-        </w:numPr>
-      </w:pPr>
-      <w:r>
-        <w:t>Para crear y mantener archivos más pequeños.</w:t>
-      </w:r>
-    </w:p>
-    <w:p>
-      <w:pPr>
-        <w:pStyle w:val="Ttulo2"/>
-        <w:numPr>
-          <w:ilvl w:val="0"/>
-          <w:numId w:val="1"/>
-        </w:numPr>
-      </w:pPr>
-      <w:r>
-        <w:t xml:space="preserve">Conclusión </w:t>
-      </w:r>
-      <w:r>
-        <w:t>4</w:t>
-      </w:r>
-      <w:r>
-        <w:t>:</w:t>
-      </w:r>
-      <w:r>
-        <w:t xml:space="preserve"> </w:t>
-      </w:r>
-      <w:r>
-        <w:t>Estilización del quienes somos</w:t>
-      </w:r>
-    </w:p>
-    <w:p>
-      <w:pPr>
-        <w:pStyle w:val="Prrafodelista"/>
-        <w:numPr>
-          <w:ilvl w:val="0"/>
-          <w:numId w:val="5"/>
-        </w:numPr>
-      </w:pPr>
-      <w:r>
-        <w:t>Las imágenes ilustrativas deben estar referenciadas en nuestros archivos .</w:t>
-      </w:r>
-      <w:proofErr w:type="spellStart"/>
-      <w:r>
-        <w:t>css</w:t>
-      </w:r>
-      <w:proofErr w:type="spellEnd"/>
-      <w:r>
-        <w:t>;</w:t>
-      </w:r>
-    </w:p>
-    <w:p>
-      <w:pPr>
-        <w:pStyle w:val="Prrafodelista"/>
-        <w:numPr>
-          <w:ilvl w:val="0"/>
-          <w:numId w:val="5"/>
-        </w:numPr>
-      </w:pPr>
-      <w:r>
-        <w:t>Mejores prácticas con la importación de imágenes;</w:t>
-      </w:r>
-    </w:p>
-    <w:p>
-      <w:pPr>
-        <w:pStyle w:val="Prrafodelista"/>
-        <w:numPr>
-          <w:ilvl w:val="0"/>
-          <w:numId w:val="5"/>
-        </w:numPr>
-      </w:pPr>
-      <w:r>
-        <w:t>Mantener estilos en archivos de estilos.</w:t>
-      </w:r>
-    </w:p>
-    <w:p>
-      <w:pPr>
-        <w:pStyle w:val="Ttulo2"/>
-        <w:numPr>
-          <w:ilvl w:val="0"/>
-          <w:numId w:val="1"/>
-        </w:numPr>
-      </w:pPr>
-      <w:r>
-        <w:t xml:space="preserve">Conclusión </w:t>
-      </w:r>
-      <w:r>
-        <w:t>5</w:t>
-      </w:r>
-      <w:r>
-        <w:t>:</w:t>
-      </w:r>
-      <w:r>
-        <w:t xml:space="preserve"> </w:t>
-      </w:r>
-      <w:r>
-        <w:t xml:space="preserve">Estilización del pie de </w:t>
-      </w:r>
-      <w:r>
-        <w:t>página</w:t>
-      </w:r>
-      <w:r>
-        <w:t xml:space="preserve"> </w:t>
-      </w:r>
-      <w:proofErr w:type="spellStart"/>
-      <w:r>
-        <w:t>responsividad</w:t>
-      </w:r>
-      <w:proofErr w:type="spellEnd"/>
-    </w:p>
-    <w:p>
-      <w:pPr>
-        <w:pStyle w:val="Prrafodelista"/>
-        <w:numPr>
-          <w:ilvl w:val="0"/>
-          <w:numId w:val="6"/>
-        </w:numPr>
-      </w:pPr>
-      <w:r>
-        <w:t>Hacer que un sitio web sea receptivo;</w:t>
-      </w:r>
-    </w:p>
-    <w:p>
-      <w:pPr>
-        <w:pStyle w:val="Prrafodelista"/>
-        <w:numPr>
-          <w:ilvl w:val="0"/>
-          <w:numId w:val="6"/>
-        </w:numPr>
-      </w:pPr>
-      <w:r>
-        <w:t>Cómo configurar la adaptación del sitio a diferentes tamaños de pantalla.</w:t>
-      </w:r>
-    </w:p>
-    <w:p>
-      <w:pPr>
-        <w:pStyle w:val="Ttulo2"/>
-        <w:numPr>
-          <w:ilvl w:val="0"/>
-          <w:numId w:val="1"/>
-        </w:numPr>
-      </w:pPr>
-      <w:r>
-        <w:t xml:space="preserve">Anexos: </w:t>
-      </w:r>
-    </w:p>
-    <w:p>
-      <w:pPr>
-        <w:pStyle w:val="Prrafodelista"/>
-        <w:numPr>
-          <w:ilvl w:val="0"/>
           <w:numId w:val="7"/>
         </w:numPr>
       </w:pPr>
-    </w:p>
-    <w:p>
-      <w:pPr>
-        <w:pStyle w:val="Ttulo2"/>
-        <w:numPr>
-          <w:ilvl w:val="0"/>
-          <w:numId w:val="1"/>
-        </w:numPr>
-      </w:pPr>
-      <w:r>
-        <w:t xml:space="preserve">Código: </w:t>
-      </w:r>
-    </w:p>
-    <w:p>
-      <w:pPr>
-        <w:pStyle w:val="Prrafodelista"/>
-        <w:numPr>
-          <w:ilvl w:val="0"/>
-          <w:numId w:val="7"/>
-        </w:numPr>
-      </w:pPr>
-    </w:p>
-    <w:p>
-      <w:pPr>
-        <w:pStyle w:val="Ttulo2"/>
-        <w:numPr>
-          <w:ilvl w:val="0"/>
-          <w:numId w:val="1"/>
-        </w:numPr>
-      </w:pPr>
-      <w:r>
-        <w:t>Vocabulario:</w:t>
-      </w:r>
-    </w:p>
-    <w:p>
-      <w:pPr>
-        <w:pStyle w:val="Prrafodelista"/>
-        <w:numPr>
-          <w:ilvl w:val="0"/>
-          <w:numId w:val="7"/>
-        </w:numPr>
-      </w:pPr>
+      <w:r>
+        <w:t>Atomic desing</w:t>
+      </w:r>
     </w:p>
     <w:p/>
     <w:sectPr>
@@ -1318,6 +1280,7 @@
     <w:lsdException w:name="HTML Sample" w:semiHidden="1" w:unhideWhenUsed="1"/>
     <w:lsdException w:name="HTML Typewriter" w:semiHidden="1" w:unhideWhenUsed="1"/>
     <w:lsdException w:name="HTML Variable" w:semiHidden="1" w:unhideWhenUsed="1"/>
+    <w:lsdException w:name="Normal Table" w:semiHidden="1" w:unhideWhenUsed="1"/>
     <w:lsdException w:name="annotation subject" w:semiHidden="1" w:unhideWhenUsed="1"/>
     <w:lsdException w:name="No List" w:semiHidden="1" w:unhideWhenUsed="1"/>
     <w:lsdException w:name="Outline List 1" w:semiHidden="1" w:unhideWhenUsed="1"/>
@@ -1364,8 +1327,10 @@
     <w:lsdException w:name="Table Subtle 2" w:semiHidden="1" w:unhideWhenUsed="1"/>
     <w:lsdException w:name="Table Web 1" w:semiHidden="1" w:unhideWhenUsed="1"/>
     <w:lsdException w:name="Table Web 2" w:semiHidden="1" w:unhideWhenUsed="1"/>
+    <w:lsdException w:name="Table Web 3" w:semiHidden="1" w:unhideWhenUsed="1"/>
     <w:lsdException w:name="Balloon Text" w:semiHidden="1" w:unhideWhenUsed="1"/>
     <w:lsdException w:name="Table Grid" w:uiPriority="39"/>
+    <w:lsdException w:name="Table Theme" w:semiHidden="1" w:unhideWhenUsed="1"/>
     <w:lsdException w:name="Placeholder Text" w:semiHidden="1"/>
     <w:lsdException w:name="No Spacing" w:uiPriority="1" w:qFormat="1"/>
     <w:lsdException w:name="Light Shading" w:uiPriority="60"/>
@@ -1701,6 +1666,29 @@
       <w:contextualSpacing/>
     </w:pPr>
   </w:style>
+  <w:style w:type="character" w:styleId="Hipervnculo">
+    <w:name w:val="Hyperlink"/>
+    <w:basedOn w:val="Fuentedeprrafopredeter"/>
+    <w:uiPriority w:val="99"/>
+    <w:unhideWhenUsed/>
+    <w:rsid w:val="00BF136C"/>
+    <w:rPr>
+      <w:color w:val="0563C1" w:themeColor="hyperlink"/>
+      <w:u w:val="single"/>
+    </w:rPr>
+  </w:style>
+  <w:style w:type="character" w:styleId="Mencinsinresolver">
+    <w:name w:val="Unresolved Mention"/>
+    <w:basedOn w:val="Fuentedeprrafopredeter"/>
+    <w:uiPriority w:val="99"/>
+    <w:semiHidden/>
+    <w:unhideWhenUsed/>
+    <w:rsid w:val="00BF136C"/>
+    <w:rPr>
+      <w:color w:val="605E5C"/>
+      <w:shd w:val="clear" w:color="auto" w:fill="E1DFDD"/>
+    </w:rPr>
+  </w:style>
 </w:styles>
 </file>
 

</xml_diff>

<commit_message>
V0R2: Estilización del banner y sobre
</commit_message>
<xml_diff>
--- a/Arquitectura CSS - Descomplicando los problemas.docx
+++ b/Arquitectura CSS - Descomplicando los problemas.docx
@@ -7,7 +7,15 @@
         <w:pStyle w:val="Ttulo1"/>
       </w:pPr>
       <w:r>
-        <w:t>Arquitectura CSS: Descomplicando los problemas</w:t>
+        <w:t xml:space="preserve">Arquitectura CSS: </w:t>
+      </w:r>
+      <w:proofErr w:type="spellStart"/>
+      <w:r>
+        <w:t>Descomplicando</w:t>
+      </w:r>
+      <w:proofErr w:type="spellEnd"/>
+      <w:r>
+        <w:t xml:space="preserve"> los problemas</w:t>
       </w:r>
     </w:p>
     <w:p>
@@ -22,7 +30,15 @@
         <w:t>Conclusión 1:</w:t>
       </w:r>
       <w:r>
-        <w:t xml:space="preserve"> Layout base y estilización de cabecera</w:t>
+        <w:t xml:space="preserve"> </w:t>
+      </w:r>
+      <w:proofErr w:type="spellStart"/>
+      <w:r>
+        <w:t>Layout</w:t>
+      </w:r>
+      <w:proofErr w:type="spellEnd"/>
+      <w:r>
+        <w:t xml:space="preserve"> base y estilización de cabecera</w:t>
       </w:r>
     </w:p>
     <w:p>
@@ -46,7 +62,15 @@
         </w:numPr>
       </w:pPr>
       <w:r>
-        <w:t>Organizar y estructurar los archivos css del proyecto;</w:t>
+        <w:t xml:space="preserve">Organizar y estructurar los archivos </w:t>
+      </w:r>
+      <w:proofErr w:type="spellStart"/>
+      <w:r>
+        <w:t>css</w:t>
+      </w:r>
+      <w:proofErr w:type="spellEnd"/>
+      <w:r>
+        <w:t xml:space="preserve"> del proyecto;</w:t>
       </w:r>
     </w:p>
     <w:p>
@@ -124,7 +148,15 @@
         </w:numPr>
       </w:pPr>
       <w:r>
-        <w:t>Organización y estructura de archivos .css;</w:t>
+        <w:t>Organización y estructura de archivos .</w:t>
+      </w:r>
+      <w:proofErr w:type="spellStart"/>
+      <w:r>
+        <w:t>css</w:t>
+      </w:r>
+      <w:proofErr w:type="spellEnd"/>
+      <w:r>
+        <w:t>;</w:t>
       </w:r>
     </w:p>
     <w:p>
@@ -175,7 +207,15 @@
         </w:numPr>
       </w:pPr>
       <w:r>
-        <w:t>Las imágenes ilustrativas deben estar referenciadas en nuestros archivos .css;</w:t>
+        <w:t>Las imágenes ilustrativas deben estar referenciadas en nuestros archivos .</w:t>
+      </w:r>
+      <w:proofErr w:type="spellStart"/>
+      <w:r>
+        <w:t>css</w:t>
+      </w:r>
+      <w:proofErr w:type="spellEnd"/>
+      <w:r>
+        <w:t>;</w:t>
       </w:r>
     </w:p>
     <w:p>
@@ -214,8 +254,13 @@
         <w:t>Conclusión 5:</w:t>
       </w:r>
       <w:r>
-        <w:t xml:space="preserve"> Estilización del pie de página responsividad</w:t>
-      </w:r>
+        <w:t xml:space="preserve"> Estilización del pie de página </w:t>
+      </w:r>
+      <w:proofErr w:type="spellStart"/>
+      <w:r>
+        <w:t>responsividad</w:t>
+      </w:r>
+      <w:proofErr w:type="spellEnd"/>
     </w:p>
     <w:p>
       <w:pPr>
@@ -295,6 +340,18 @@
     </w:p>
     <w:p>
       <w:pPr>
+        <w:pStyle w:val="Prrafodelista"/>
+        <w:numPr>
+          <w:ilvl w:val="0"/>
+          <w:numId w:val="7"/>
+        </w:numPr>
+      </w:pPr>
+      <w:r>
+        <w:t>https://es.wikipedia.org/wiki/Camel_case</w:t>
+      </w:r>
+    </w:p>
+    <w:p>
+      <w:pPr>
         <w:pStyle w:val="Ttulo2"/>
         <w:numPr>
           <w:ilvl w:val="0"/>
@@ -314,7 +371,31 @@
         </w:numPr>
       </w:pPr>
       <w:r>
-        <w:t>.menu-link:hover{  text-decoration: underline;</w:t>
+        <w:t>.</w:t>
+      </w:r>
+      <w:proofErr w:type="spellStart"/>
+      <w:r>
+        <w:t>menu-link:hover</w:t>
+      </w:r>
+      <w:proofErr w:type="spellEnd"/>
+      <w:r>
+        <w:t xml:space="preserve">{  </w:t>
+      </w:r>
+      <w:proofErr w:type="spellStart"/>
+      <w:r>
+        <w:t>text-decoration</w:t>
+      </w:r>
+      <w:proofErr w:type="spellEnd"/>
+      <w:r>
+        <w:t xml:space="preserve">: </w:t>
+      </w:r>
+      <w:proofErr w:type="spellStart"/>
+      <w:r>
+        <w:t>underline</w:t>
+      </w:r>
+      <w:proofErr w:type="spellEnd"/>
+      <w:r>
+        <w:t>;</w:t>
       </w:r>
     </w:p>
     <w:p>
@@ -325,8 +406,21 @@
           <w:numId w:val="7"/>
         </w:numPr>
       </w:pPr>
-      <w:r>
-        <w:t>text-transform: lowercase;</w:t>
+      <w:proofErr w:type="spellStart"/>
+      <w:r>
+        <w:t>text-transform</w:t>
+      </w:r>
+      <w:proofErr w:type="spellEnd"/>
+      <w:r>
+        <w:t xml:space="preserve">: </w:t>
+      </w:r>
+      <w:proofErr w:type="spellStart"/>
+      <w:r>
+        <w:t>lowercase</w:t>
+      </w:r>
+      <w:proofErr w:type="spellEnd"/>
+      <w:r>
+        <w:t>;</w:t>
       </w:r>
     </w:p>
     <w:p>
@@ -349,8 +443,143 @@
           <w:numId w:val="7"/>
         </w:numPr>
       </w:pPr>
-      <w:r>
-        <w:t>Atomic desing</w:t>
+      <w:proofErr w:type="spellStart"/>
+      <w:r>
+        <w:t>Atomic</w:t>
+      </w:r>
+      <w:proofErr w:type="spellEnd"/>
+      <w:r>
+        <w:t xml:space="preserve"> </w:t>
+      </w:r>
+      <w:proofErr w:type="spellStart"/>
+      <w:r>
+        <w:t>desing</w:t>
+      </w:r>
+      <w:proofErr w:type="spellEnd"/>
+    </w:p>
+    <w:p>
+      <w:pPr>
+        <w:pStyle w:val="Prrafodelista"/>
+        <w:numPr>
+          <w:ilvl w:val="0"/>
+          <w:numId w:val="7"/>
+        </w:numPr>
+      </w:pPr>
+      <w:r>
+        <w:t>Camel case</w:t>
+      </w:r>
+    </w:p>
+    <w:p>
+      <w:pPr>
+        <w:pStyle w:val="Prrafodelista"/>
+        <w:numPr>
+          <w:ilvl w:val="0"/>
+          <w:numId w:val="7"/>
+        </w:numPr>
+      </w:pPr>
+      <w:proofErr w:type="spellStart"/>
+      <w:r>
+        <w:t>Bem</w:t>
+      </w:r>
+      <w:proofErr w:type="spellEnd"/>
+      <w:r>
+        <w:t xml:space="preserve">: Block </w:t>
+      </w:r>
+      <w:proofErr w:type="spellStart"/>
+      <w:r>
+        <w:t>element</w:t>
+      </w:r>
+      <w:proofErr w:type="spellEnd"/>
+      <w:r>
+        <w:t xml:space="preserve"> </w:t>
+      </w:r>
+      <w:proofErr w:type="spellStart"/>
+      <w:r>
+        <w:t>modifier</w:t>
+      </w:r>
+      <w:proofErr w:type="spellEnd"/>
+    </w:p>
+    <w:p>
+      <w:pPr>
+        <w:pStyle w:val="Prrafodelista"/>
+        <w:numPr>
+          <w:ilvl w:val="0"/>
+          <w:numId w:val="7"/>
+        </w:numPr>
+      </w:pPr>
+      <w:proofErr w:type="spellStart"/>
+      <w:r>
+        <w:t>height</w:t>
+      </w:r>
+      <w:proofErr w:type="spellEnd"/>
+      <w:r>
+        <w:t xml:space="preserve">: </w:t>
+      </w:r>
+      <w:proofErr w:type="spellStart"/>
+      <w:r>
+        <w:t>calc</w:t>
+      </w:r>
+      <w:proofErr w:type="spellEnd"/>
+      <w:r>
+        <w:t>(100vh - 72px);</w:t>
+      </w:r>
+    </w:p>
+    <w:p>
+      <w:pPr>
+        <w:pStyle w:val="Prrafodelista"/>
+        <w:numPr>
+          <w:ilvl w:val="0"/>
+          <w:numId w:val="7"/>
+        </w:numPr>
+      </w:pPr>
+      <w:proofErr w:type="spellStart"/>
+      <w:r>
+        <w:t>text-shadow</w:t>
+      </w:r>
+      <w:proofErr w:type="spellEnd"/>
+      <w:r>
+        <w:t xml:space="preserve">: 0 4px </w:t>
+      </w:r>
+      <w:proofErr w:type="spellStart"/>
+      <w:r>
+        <w:t>4px</w:t>
+      </w:r>
+      <w:proofErr w:type="spellEnd"/>
+      <w:r>
+        <w:t xml:space="preserve"> </w:t>
+      </w:r>
+      <w:proofErr w:type="spellStart"/>
+      <w:r>
+        <w:t>rgba</w:t>
+      </w:r>
+      <w:proofErr w:type="spellEnd"/>
+      <w:r>
+        <w:t>(0,0,0,0.75)</w:t>
+      </w:r>
+    </w:p>
+    <w:p>
+      <w:pPr>
+        <w:pStyle w:val="Prrafodelista"/>
+        <w:numPr>
+          <w:ilvl w:val="0"/>
+          <w:numId w:val="7"/>
+        </w:numPr>
+      </w:pPr>
+      <w:proofErr w:type="spellStart"/>
+      <w:r>
+        <w:t>transform</w:t>
+      </w:r>
+      <w:proofErr w:type="spellEnd"/>
+      <w:r>
+        <w:t xml:space="preserve">: </w:t>
+      </w:r>
+      <w:proofErr w:type="spellStart"/>
+      <w:r>
+        <w:t>translate</w:t>
+      </w:r>
+      <w:proofErr w:type="spellEnd"/>
+      <w:r>
+        <w:t>(-50%, -50%);</w:t>
       </w:r>
     </w:p>
     <w:p/>

</xml_diff>

<commit_message>
V0R4: Estilización de quienes somos
</commit_message>
<xml_diff>
--- a/Arquitectura CSS - Descomplicando los problemas.docx
+++ b/Arquitectura CSS - Descomplicando los problemas.docx
@@ -7,15 +7,7 @@
         <w:pStyle w:val="Ttulo1"/>
       </w:pPr>
       <w:r>
-        <w:t xml:space="preserve">Arquitectura CSS: </w:t>
-      </w:r>
-      <w:proofErr w:type="spellStart"/>
-      <w:r>
-        <w:t>Descomplicando</w:t>
-      </w:r>
-      <w:proofErr w:type="spellEnd"/>
-      <w:r>
-        <w:t xml:space="preserve"> los problemas</w:t>
+        <w:t>Arquitectura CSS: Descomplicando los problemas</w:t>
       </w:r>
     </w:p>
     <w:p>
@@ -30,15 +22,7 @@
         <w:t>Conclusión 1:</w:t>
       </w:r>
       <w:r>
-        <w:t xml:space="preserve"> </w:t>
-      </w:r>
-      <w:proofErr w:type="spellStart"/>
-      <w:r>
-        <w:t>Layout</w:t>
-      </w:r>
-      <w:proofErr w:type="spellEnd"/>
-      <w:r>
-        <w:t xml:space="preserve"> base y estilización de cabecera</w:t>
+        <w:t xml:space="preserve"> Layout base y estilización de cabecera</w:t>
       </w:r>
     </w:p>
     <w:p>
@@ -62,15 +46,7 @@
         </w:numPr>
       </w:pPr>
       <w:r>
-        <w:t xml:space="preserve">Organizar y estructurar los archivos </w:t>
-      </w:r>
-      <w:proofErr w:type="spellStart"/>
-      <w:r>
-        <w:t>css</w:t>
-      </w:r>
-      <w:proofErr w:type="spellEnd"/>
-      <w:r>
-        <w:t xml:space="preserve"> del proyecto;</w:t>
+        <w:t>Organizar y estructurar los archivos css del proyecto;</w:t>
       </w:r>
     </w:p>
     <w:p>
@@ -148,15 +124,7 @@
         </w:numPr>
       </w:pPr>
       <w:r>
-        <w:t>Organización y estructura de archivos .</w:t>
-      </w:r>
-      <w:proofErr w:type="spellStart"/>
-      <w:r>
-        <w:t>css</w:t>
-      </w:r>
-      <w:proofErr w:type="spellEnd"/>
-      <w:r>
-        <w:t>;</w:t>
+        <w:t>Organización y estructura de archivos .css;</w:t>
       </w:r>
     </w:p>
     <w:p>
@@ -207,15 +175,7 @@
         </w:numPr>
       </w:pPr>
       <w:r>
-        <w:t>Las imágenes ilustrativas deben estar referenciadas en nuestros archivos .</w:t>
-      </w:r>
-      <w:proofErr w:type="spellStart"/>
-      <w:r>
-        <w:t>css</w:t>
-      </w:r>
-      <w:proofErr w:type="spellEnd"/>
-      <w:r>
-        <w:t>;</w:t>
+        <w:t>Las imágenes ilustrativas deben estar referenciadas en nuestros archivos .css;</w:t>
       </w:r>
     </w:p>
     <w:p>
@@ -254,13 +214,8 @@
         <w:t>Conclusión 5:</w:t>
       </w:r>
       <w:r>
-        <w:t xml:space="preserve"> Estilización del pie de página </w:t>
-      </w:r>
-      <w:proofErr w:type="spellStart"/>
-      <w:r>
-        <w:t>responsividad</w:t>
-      </w:r>
-      <w:proofErr w:type="spellEnd"/>
+        <w:t xml:space="preserve"> Estilización del pie de página responsividad</w:t>
+      </w:r>
     </w:p>
     <w:p>
       <w:pPr>
@@ -346,8 +301,28 @@
           <w:numId w:val="7"/>
         </w:numPr>
       </w:pPr>
-      <w:r>
-        <w:t>https://es.wikipedia.org/wiki/Camel_case</w:t>
+      <w:hyperlink r:id="rId7" w:history="1">
+        <w:r>
+          <w:rPr>
+            <w:rStyle w:val="Hipervnculo"/>
+          </w:rPr>
+          <w:t>https://es.wikipedia.org/wiki/Camel_case</w:t>
+        </w:r>
+      </w:hyperlink>
+      <w:r>
+        <w:t xml:space="preserve"> </w:t>
+      </w:r>
+    </w:p>
+    <w:p>
+      <w:pPr>
+        <w:pStyle w:val="Prrafodelista"/>
+        <w:numPr>
+          <w:ilvl w:val="0"/>
+          <w:numId w:val="7"/>
+        </w:numPr>
+      </w:pPr>
+      <w:r>
+        <w:t>Ordenar en formato alfabético los tags de css</w:t>
       </w:r>
     </w:p>
     <w:p>
@@ -370,32 +345,13 @@
           <w:numId w:val="7"/>
         </w:numPr>
       </w:pPr>
-      <w:r>
-        <w:t>.</w:t>
-      </w:r>
-      <w:proofErr w:type="spellStart"/>
-      <w:r>
-        <w:t>menu-link:hover</w:t>
-      </w:r>
-      <w:proofErr w:type="spellEnd"/>
-      <w:r>
-        <w:t xml:space="preserve">{  </w:t>
-      </w:r>
-      <w:proofErr w:type="spellStart"/>
-      <w:r>
-        <w:t>text-decoration</w:t>
-      </w:r>
-      <w:proofErr w:type="spellEnd"/>
-      <w:r>
-        <w:t xml:space="preserve">: </w:t>
-      </w:r>
-      <w:proofErr w:type="spellStart"/>
-      <w:r>
-        <w:t>underline</w:t>
-      </w:r>
-      <w:proofErr w:type="spellEnd"/>
-      <w:r>
-        <w:t>;</w:t>
+      <w:proofErr w:type="gramStart"/>
+      <w:r>
+        <w:t>.menu</w:t>
+      </w:r>
+      <w:proofErr w:type="gramEnd"/>
+      <w:r>
+        <w:t>-link:hover{  text-decoration: underline;</w:t>
       </w:r>
     </w:p>
     <w:p>
@@ -406,21 +362,68 @@
           <w:numId w:val="7"/>
         </w:numPr>
       </w:pPr>
-      <w:proofErr w:type="spellStart"/>
-      <w:r>
-        <w:t>text-transform</w:t>
-      </w:r>
-      <w:proofErr w:type="spellEnd"/>
-      <w:r>
-        <w:t xml:space="preserve">: </w:t>
-      </w:r>
-      <w:proofErr w:type="spellStart"/>
-      <w:r>
-        <w:t>lowercase</w:t>
-      </w:r>
-      <w:proofErr w:type="spellEnd"/>
-      <w:r>
-        <w:t>;</w:t>
+      <w:r>
+        <w:t>text-transform: lowercase;</w:t>
+      </w:r>
+    </w:p>
+    <w:p>
+      <w:pPr>
+        <w:pStyle w:val="Prrafodelista"/>
+        <w:numPr>
+          <w:ilvl w:val="0"/>
+          <w:numId w:val="7"/>
+        </w:numPr>
+      </w:pPr>
+      <w:r>
+        <w:t>background-size: cover;</w:t>
+      </w:r>
+    </w:p>
+    <w:p>
+      <w:pPr>
+        <w:pStyle w:val="Prrafodelista"/>
+        <w:numPr>
+          <w:ilvl w:val="0"/>
+          <w:numId w:val="7"/>
+        </w:numPr>
+      </w:pPr>
+      <w:r>
+        <w:t xml:space="preserve">    background-position: center;</w:t>
+      </w:r>
+    </w:p>
+    <w:p>
+      <w:pPr>
+        <w:pStyle w:val="Prrafodelista"/>
+        <w:numPr>
+          <w:ilvl w:val="0"/>
+          <w:numId w:val="7"/>
+        </w:numPr>
+      </w:pPr>
+      <w:r>
+        <w:t xml:space="preserve">    background-repeat: no-repeat;</w:t>
+      </w:r>
+    </w:p>
+    <w:p>
+      <w:pPr>
+        <w:pStyle w:val="Prrafodelista"/>
+        <w:numPr>
+          <w:ilvl w:val="0"/>
+          <w:numId w:val="7"/>
+        </w:numPr>
+      </w:pPr>
+      <w:r>
+        <w:t xml:space="preserve">    border-radius: 100%;</w:t>
+      </w:r>
+    </w:p>
+    <w:p>
+      <w:pPr>
+        <w:pStyle w:val="Prrafodelista"/>
+        <w:numPr>
+          <w:ilvl w:val="0"/>
+          <w:numId w:val="7"/>
+        </w:numPr>
+      </w:pPr>
+      <w:r>
+        <w:t>background: url("../../img/banner.jpg") no-repeat center / cover</w:t>
       </w:r>
     </w:p>
     <w:p>
@@ -443,19 +446,9 @@
           <w:numId w:val="7"/>
         </w:numPr>
       </w:pPr>
-      <w:proofErr w:type="spellStart"/>
-      <w:r>
-        <w:t>Atomic</w:t>
-      </w:r>
-      <w:proofErr w:type="spellEnd"/>
-      <w:r>
-        <w:t xml:space="preserve"> </w:t>
-      </w:r>
-      <w:proofErr w:type="spellStart"/>
-      <w:r>
-        <w:t>desing</w:t>
-      </w:r>
-      <w:proofErr w:type="spellEnd"/>
+      <w:r>
+        <w:t>Atomic desing</w:t>
+      </w:r>
     </w:p>
     <w:p>
       <w:pPr>
@@ -477,27 +470,9 @@
           <w:numId w:val="7"/>
         </w:numPr>
       </w:pPr>
-      <w:proofErr w:type="spellStart"/>
-      <w:r>
-        <w:t>Bem</w:t>
-      </w:r>
-      <w:proofErr w:type="spellEnd"/>
-      <w:r>
-        <w:t xml:space="preserve">: Block </w:t>
-      </w:r>
-      <w:proofErr w:type="spellStart"/>
-      <w:r>
-        <w:t>element</w:t>
-      </w:r>
-      <w:proofErr w:type="spellEnd"/>
-      <w:r>
-        <w:t xml:space="preserve"> </w:t>
-      </w:r>
-      <w:proofErr w:type="spellStart"/>
-      <w:r>
-        <w:t>modifier</w:t>
-      </w:r>
-      <w:proofErr w:type="spellEnd"/>
+      <w:r>
+        <w:t>Bem: Block element modifier</w:t>
+      </w:r>
     </w:p>
     <w:p>
       <w:pPr>
@@ -507,21 +482,16 @@
           <w:numId w:val="7"/>
         </w:numPr>
       </w:pPr>
-      <w:proofErr w:type="spellStart"/>
-      <w:r>
-        <w:t>height</w:t>
-      </w:r>
-      <w:proofErr w:type="spellEnd"/>
-      <w:r>
-        <w:t xml:space="preserve">: </w:t>
-      </w:r>
-      <w:proofErr w:type="spellStart"/>
-      <w:r>
-        <w:t>calc</w:t>
-      </w:r>
-      <w:proofErr w:type="spellEnd"/>
-      <w:r>
-        <w:t>(100vh - 72px);</w:t>
+      <w:r>
+        <w:t xml:space="preserve">height: </w:t>
+      </w:r>
+      <w:proofErr w:type="gramStart"/>
+      <w:r>
+        <w:t>calc(</w:t>
+      </w:r>
+      <w:proofErr w:type="gramEnd"/>
+      <w:r>
+        <w:t>100vh - 72px);</w:t>
       </w:r>
     </w:p>
     <w:p>
@@ -532,29 +502,16 @@
           <w:numId w:val="7"/>
         </w:numPr>
       </w:pPr>
-      <w:proofErr w:type="spellStart"/>
-      <w:r>
-        <w:t>text-shadow</w:t>
-      </w:r>
-      <w:proofErr w:type="spellEnd"/>
-      <w:r>
-        <w:t xml:space="preserve">: 0 4px </w:t>
-      </w:r>
-      <w:proofErr w:type="spellStart"/>
-      <w:r>
-        <w:t>4px</w:t>
-      </w:r>
-      <w:proofErr w:type="spellEnd"/>
-      <w:r>
-        <w:t xml:space="preserve"> </w:t>
-      </w:r>
-      <w:proofErr w:type="spellStart"/>
-      <w:r>
-        <w:t>rgba</w:t>
-      </w:r>
-      <w:proofErr w:type="spellEnd"/>
-      <w:r>
-        <w:t>(0,0,0,0.75)</w:t>
+      <w:r>
+        <w:t xml:space="preserve">text-shadow: 0 4px 4px </w:t>
+      </w:r>
+      <w:proofErr w:type="gramStart"/>
+      <w:r>
+        <w:t>rgba(</w:t>
+      </w:r>
+      <w:proofErr w:type="gramEnd"/>
+      <w:r>
+        <w:t>0,0,0,0.75)</w:t>
       </w:r>
     </w:p>
     <w:p>
@@ -565,21 +522,16 @@
           <w:numId w:val="7"/>
         </w:numPr>
       </w:pPr>
-      <w:proofErr w:type="spellStart"/>
-      <w:r>
-        <w:t>transform</w:t>
-      </w:r>
-      <w:proofErr w:type="spellEnd"/>
-      <w:r>
-        <w:t xml:space="preserve">: </w:t>
-      </w:r>
-      <w:proofErr w:type="spellStart"/>
-      <w:r>
-        <w:t>translate</w:t>
-      </w:r>
-      <w:proofErr w:type="spellEnd"/>
-      <w:r>
-        <w:t>(-50%, -50%);</w:t>
+      <w:r>
+        <w:t xml:space="preserve">transform: </w:t>
+      </w:r>
+      <w:proofErr w:type="gramStart"/>
+      <w:r>
+        <w:t>translate(</w:t>
+      </w:r>
+      <w:proofErr w:type="gramEnd"/>
+      <w:r>
+        <w:t>-50%, -50%);</w:t>
       </w:r>
     </w:p>
     <w:p/>

</xml_diff>